<commit_message>
add system interface and change
</commit_message>
<xml_diff>
--- a/基础设计.docx
+++ b/基础设计.docx
@@ -9,9 +9,22 @@
         </w:rPr>
         <w:t>一些基础的逻辑与函数的设计</w:t>
       </w:r>
+      <w:bookmarkStart w:id="0" w:name="_GoBack"/>
+      <w:bookmarkEnd w:id="0"/>
     </w:p>
-    <w:p/>
     <w:p>
+      <w:pPr>
+        <w:rPr>
+          <w:rFonts w:hint="eastAsia"/>
+        </w:rPr>
+      </w:pPr>
+    </w:p>
+    <w:p>
+      <w:pPr>
+        <w:rPr>
+          <w:rFonts w:hint="eastAsia"/>
+        </w:rPr>
+      </w:pPr>
       <w:r>
         <w:rPr>
           <w:rFonts w:hint="eastAsia"/>
@@ -25,18 +38,18 @@
           <w:noProof/>
         </w:rPr>
         <w:drawing>
-          <wp:anchor distT="0" distB="0" distL="114300" distR="114300" simplePos="0" relativeHeight="251658240" behindDoc="0" locked="0" layoutInCell="1" allowOverlap="1" wp14:anchorId="0DC7D725" wp14:editId="15CDDA41">
+          <wp:anchor distT="0" distB="0" distL="114300" distR="114300" simplePos="0" relativeHeight="251658240" behindDoc="0" locked="0" layoutInCell="1" allowOverlap="1" wp14:anchorId="378AF747" wp14:editId="10195227">
             <wp:simplePos x="0" y="0"/>
-            <wp:positionH relativeFrom="column">
-              <wp:posOffset>-796290</wp:posOffset>
+            <wp:positionH relativeFrom="margin">
+              <wp:posOffset>-969645</wp:posOffset>
             </wp:positionH>
             <wp:positionV relativeFrom="paragraph">
-              <wp:posOffset>227330</wp:posOffset>
+              <wp:posOffset>320040</wp:posOffset>
             </wp:positionV>
-            <wp:extent cx="7051040" cy="2470785"/>
-            <wp:effectExtent l="0" t="0" r="0" b="5715"/>
+            <wp:extent cx="7092315" cy="2905760"/>
+            <wp:effectExtent l="0" t="0" r="0" b="8890"/>
             <wp:wrapSquare wrapText="bothSides"/>
-            <wp:docPr id="1" name="图片 1"/>
+            <wp:docPr id="2" name="图片 2"/>
             <wp:cNvGraphicFramePr>
               <a:graphicFrameLocks xmlns:a="http://schemas.openxmlformats.org/drawingml/2006/main" noChangeAspect="1"/>
             </wp:cNvGraphicFramePr>
@@ -44,7 +57,7 @@
               <a:graphicData uri="http://schemas.openxmlformats.org/drawingml/2006/picture">
                 <pic:pic xmlns:pic="http://schemas.openxmlformats.org/drawingml/2006/picture">
                   <pic:nvPicPr>
-                    <pic:cNvPr id="0" name="Picture 1"/>
+                    <pic:cNvPr id="0" name="Picture 4"/>
                     <pic:cNvPicPr>
                       <a:picLocks noChangeAspect="1" noChangeArrowheads="1"/>
                     </pic:cNvPicPr>
@@ -65,7 +78,7 @@
                   <pic:spPr bwMode="auto">
                     <a:xfrm>
                       <a:off x="0" y="0"/>
-                      <a:ext cx="7051040" cy="2470785"/>
+                      <a:ext cx="7092315" cy="2905760"/>
                     </a:xfrm>
                     <a:prstGeom prst="rect">
                       <a:avLst/>
@@ -90,10 +103,7 @@
     </w:p>
     <w:p/>
     <w:p/>
-    <w:p>
-      <w:bookmarkStart w:id="0" w:name="_GoBack"/>
-      <w:bookmarkEnd w:id="0"/>
-    </w:p>
+    <w:p/>
     <w:p/>
     <w:p/>
     <w:p/>
@@ -130,6 +140,11 @@
       </w:r>
     </w:p>
     <w:p>
+      <w:pPr>
+        <w:rPr>
+          <w:rFonts w:hint="eastAsia"/>
+        </w:rPr>
+      </w:pPr>
       <w:r>
         <w:rPr>
           <w:noProof/>
@@ -354,7 +369,6 @@
     <w:lsdException w:name="HTML Sample" w:semiHidden="1" w:unhideWhenUsed="1"/>
     <w:lsdException w:name="HTML Typewriter" w:semiHidden="1" w:unhideWhenUsed="1"/>
     <w:lsdException w:name="HTML Variable" w:semiHidden="1" w:unhideWhenUsed="1"/>
-    <w:lsdException w:name="Normal Table" w:semiHidden="1" w:unhideWhenUsed="1"/>
     <w:lsdException w:name="annotation subject" w:semiHidden="1" w:unhideWhenUsed="1"/>
     <w:lsdException w:name="No List" w:semiHidden="1" w:unhideWhenUsed="1"/>
     <w:lsdException w:name="Outline List 1" w:semiHidden="1" w:unhideWhenUsed="1"/>
@@ -401,10 +415,8 @@
     <w:lsdException w:name="Table Subtle 2" w:semiHidden="1" w:unhideWhenUsed="1"/>
     <w:lsdException w:name="Table Web 1" w:semiHidden="1" w:unhideWhenUsed="1"/>
     <w:lsdException w:name="Table Web 2" w:semiHidden="1" w:unhideWhenUsed="1"/>
-    <w:lsdException w:name="Table Web 3" w:semiHidden="1" w:unhideWhenUsed="1"/>
     <w:lsdException w:name="Balloon Text" w:semiHidden="1" w:unhideWhenUsed="1"/>
     <w:lsdException w:name="Table Grid" w:uiPriority="39"/>
-    <w:lsdException w:name="Table Theme" w:semiHidden="1" w:unhideWhenUsed="1"/>
     <w:lsdException w:name="Placeholder Text" w:semiHidden="1"/>
     <w:lsdException w:name="No Spacing" w:uiPriority="1" w:qFormat="1"/>
     <w:lsdException w:name="Light Shading" w:uiPriority="60"/>
@@ -1045,7 +1057,7 @@
 </file>
 
 <file path=customXml/itemProps1.xml><?xml version="1.0" encoding="utf-8"?>
-<ds:datastoreItem xmlns:ds="http://schemas.openxmlformats.org/officeDocument/2006/customXml" ds:itemID="{6294FA1F-82E3-4FC5-9C13-D211C2C87A74}">
+<ds:datastoreItem xmlns:ds="http://schemas.openxmlformats.org/officeDocument/2006/customXml" ds:itemID="{CE394F7B-856F-4719-8DA9-F86B7A96A4DF}">
   <ds:schemaRefs>
     <ds:schemaRef ds:uri="http://schemas.openxmlformats.org/officeDocument/2006/bibliography"/>
   </ds:schemaRefs>

</xml_diff>